<commit_message>
Some more minor fixes
</commit_message>
<xml_diff>
--- a/09.03.03/ИНМиТ_ИТиАП_09.03.03_Д1.10.4_Объектно-ориентированное программирование.docx
+++ b/09.03.03/ИНМиТ_ИТиАП_09.03.03_Д1.10.4_Объектно-ориентированное программирование.docx
@@ -1512,9 +1512,8 @@
         <w:spacing w:before="0" w:after="0"/>
         <w:ind w:left="714" w:hanging="357"/>
         <w:rPr>
-          <w:rFonts w:ascii="Times New Roman" w:hAnsi="Times New Roman" w:cs="Times New Roman"/>
-          <w:b w:val="0"/>
-          <w:sz w:val="24"/>
+          <w:spacing w:val="-15"/>
+          <w:lang w:val="ru-RU"/>
         </w:rPr>
       </w:pPr>
       <w:r>
@@ -1529,54 +1528,27 @@
         <w:t>ОБЩАЯ ХАРАКТЕРИСТИКА ДИСЦИПЛИНЫ</w:t>
       </w:r>
       <w:r>
-        <w:fldChar w:fldCharType="begin"/>
-      </w:r>
-      <w:r>
-        <w:instrText xml:space="preserve"> TC "ОБЩАЯ ХАРАКТЕРИСТИКА ДИСЦИПЛИНЫ" \l 1 </w:instrText>
-      </w:r>
-      <w:r>
-        <w:fldChar w:fldCharType="end"/>
-      </w:r>
-      <w:r>
-        <w:rPr>
-          <w:rFonts w:ascii="Times New Roman" w:hAnsi="Times New Roman" w:cs="Times New Roman"/>
-          <w:bCs w:val="0"/>
-          <w:caps/>
-          <w:sz w:val="24"/>
-          <w:szCs w:val="24"/>
-        </w:rPr>
-        <w:t xml:space="preserve"> </w:t>
-      </w:r>
-    </w:p>
-    <w:p>
-      <w:pPr>
-        <w:rPr>
-          <w:spacing w:val="-15"/>
-        </w:rPr>
-      </w:pPr>
-      <w:r>
-        <w:rPr>
-          <w:b/>
+        <w:rPr>
+          <w:b w:val="0"/>
           <w:iCs/>
           <w:spacing w:val="-1"/>
         </w:rPr>
-        <w:t xml:space="preserve">             </w:t>
-      </w:r>
-      <w:r>
-        <w:rPr>
-          <w:b/>
+        <w:t xml:space="preserve"> «</w:t>
+      </w:r>
+      <w:r>
+        <w:rPr>
           <w:iCs/>
           <w:spacing w:val="-1"/>
         </w:rPr>
-        <w:t>СТРУК</w:t>
-      </w:r>
-      <w:r>
-        <w:rPr>
-          <w:b/>
+        <w:t>Объектно-ориентированное программирование</w:t>
+      </w:r>
+      <w:r>
+        <w:rPr>
           <w:iCs/>
+          <w:caps/>
           <w:spacing w:val="-1"/>
         </w:rPr>
-        <w:t>ТУРЫ И АЛГОРИТМЫ ОБРАБОТКИ ДАННЫХ</w:t>
+        <w:t>»</w:t>
       </w:r>
     </w:p>
     <w:p>
@@ -1701,13 +1673,7 @@
         <w:t xml:space="preserve"> </w:t>
       </w:r>
       <w:r>
-        <w:t xml:space="preserve">Дисциплина осваивается параллельно с другой дисциплиной этого модуля «Алгоритмы и структуры данных» и перед следующими дисциплинами модуля: «Прикладное программирование», «Стандарты разработки программного обеспечения», «Технологии </w:t>
-      </w:r>
-      <w:r>
-        <w:t>разработки</w:t>
-      </w:r>
-      <w:r>
-        <w:t xml:space="preserve"> программного обеспечения».</w:t>
+        <w:t>В ходе освоения дисциплины у студентов формируется способность применять методологию объектно-ориентированного программирования для разработки программного обеспечения.</w:t>
       </w:r>
     </w:p>
     <w:p>
@@ -1805,7 +1771,7 @@
         <w:t>амен</w:t>
       </w:r>
       <w:r>
-        <w:t>. Для прове-дения промежуточной аттестации по дисциплине разработаны фонд оценочных средств и балльно-рейтинговая система оценки учебной деятельности студентов.</w:t>
+        <w:t>. Для проведения промежуточной аттестации по дисциплине разработаны фонд оценочных средств и балльно-рейтинговая система оценки учебной деятельности студентов.</w:t>
       </w:r>
     </w:p>
     <w:p>
@@ -2232,6 +2198,7 @@
           <w:shd w:val="clear" w:color="auto" w:fill="00FF00"/>
         </w:rPr>
       </w:pPr>
+      <w:bookmarkStart w:id="0" w:name="_Hlk507763373"/>
       <w:r>
         <w:rPr>
           <w:b/>
@@ -2240,6 +2207,7 @@
         <w:t>Уметь:</w:t>
       </w:r>
     </w:p>
+    <w:bookmarkEnd w:id="0"/>
     <w:p>
       <w:pPr>
         <w:pStyle w:val="af4"/>
@@ -2393,6 +2361,69 @@
         <w:t>, строго следуя техническому заданию.</w:t>
       </w:r>
     </w:p>
+    <w:p>
+      <w:pPr>
+        <w:ind w:firstLine="720"/>
+        <w:rPr>
+          <w:b/>
+          <w:spacing w:val="-5"/>
+        </w:rPr>
+      </w:pPr>
+      <w:r>
+        <w:rPr>
+          <w:b/>
+          <w:spacing w:val="-5"/>
+        </w:rPr>
+        <w:t>Владеть</w:t>
+      </w:r>
+      <w:r>
+        <w:rPr>
+          <w:b/>
+          <w:spacing w:val="-5"/>
+        </w:rPr>
+        <w:t>:</w:t>
+      </w:r>
+    </w:p>
+    <w:p>
+      <w:pPr>
+        <w:pStyle w:val="af4"/>
+        <w:numPr>
+          <w:ilvl w:val="0"/>
+          <w:numId w:val="40"/>
+        </w:numPr>
+      </w:pPr>
+      <w:r>
+        <w:t>По меньшей мере одним языком объектно-ориентированного программирования</w:t>
+      </w:r>
+    </w:p>
+    <w:p>
+      <w:pPr>
+        <w:pStyle w:val="af4"/>
+        <w:numPr>
+          <w:ilvl w:val="0"/>
+          <w:numId w:val="40"/>
+        </w:numPr>
+      </w:pPr>
+      <w:r>
+        <w:t>Навыками декомпозиции задания в структуру классов</w:t>
+      </w:r>
+    </w:p>
+    <w:p>
+      <w:pPr>
+        <w:pStyle w:val="af4"/>
+        <w:numPr>
+          <w:ilvl w:val="0"/>
+          <w:numId w:val="40"/>
+        </w:numPr>
+      </w:pPr>
+      <w:r>
+        <w:t>Приёмами и техниками отладки сложных программных комплексов</w:t>
+      </w:r>
+      <w:bookmarkStart w:id="1" w:name="_GoBack"/>
+      <w:bookmarkEnd w:id="1"/>
+    </w:p>
+    <w:p/>
+    <w:p/>
     <w:p>
       <w:pPr>
         <w:pStyle w:val="2"/>
@@ -4277,6 +4308,7 @@
               <w:jc w:val="center"/>
             </w:pPr>
             <w:r>
+              <w:lastRenderedPageBreak/>
               <w:t>P2</w:t>
             </w:r>
           </w:p>
@@ -4340,7 +4372,6 @@
               <w:jc w:val="center"/>
             </w:pPr>
             <w:r>
-              <w:lastRenderedPageBreak/>
               <w:t>P3</w:t>
             </w:r>
           </w:p>
@@ -21437,7 +21468,7 @@
         </w:rPr>
         <w:instrText xml:space="preserve"> TC "</w:instrText>
       </w:r>
-      <w:bookmarkStart w:id="0" w:name="_Toc353798137"/>
+      <w:bookmarkStart w:id="2" w:name="_Toc353798137"/>
       <w:r>
         <w:rPr>
           <w:rFonts w:ascii="Times New Roman" w:hAnsi="Times New Roman"/>
@@ -21447,7 +21478,7 @@
         </w:rPr>
         <w:instrText>ПРОЦЕДУРЫ КОНТРОЛЯ В РАМКАХ БАЛЛЬНО-РЕЙТИНГОВОЙ СИСТЕМЫ</w:instrText>
       </w:r>
-      <w:bookmarkEnd w:id="0"/>
+      <w:bookmarkEnd w:id="2"/>
       <w:r>
         <w:rPr>
           <w:rFonts w:ascii="Times New Roman" w:hAnsi="Times New Roman"/>
@@ -21537,8 +21568,6 @@
         </w:rPr>
         <w:t>2. Процедуры</w:t>
       </w:r>
-      <w:bookmarkStart w:id="1" w:name="_GoBack"/>
-      <w:bookmarkEnd w:id="1"/>
       <w:r>
         <w:rPr>
           <w:b/>
@@ -22964,14 +22993,14 @@
       <w:r>
         <w:instrText xml:space="preserve"> TC "</w:instrText>
       </w:r>
-      <w:bookmarkStart w:id="2" w:name="_Toc463805996"/>
+      <w:bookmarkStart w:id="3" w:name="_Toc463805996"/>
       <w:r>
         <w:rPr>
           <w:b/>
         </w:rPr>
         <w:instrText>ПРИЛОЖЕНИЕ 2</w:instrText>
       </w:r>
-      <w:bookmarkEnd w:id="2"/>
+      <w:bookmarkEnd w:id="3"/>
       <w:r>
         <w:instrText xml:space="preserve">" \f C \l "1" </w:instrText>
       </w:r>
@@ -23292,7 +23321,7 @@
                 <v:shape id="_x0000_i1025" type="#_x0000_t75" style="width:28.5pt;height:21.75pt" o:ole="">
                   <v:imagedata r:id="rId11" o:title=""/>
                 </v:shape>
-                <o:OLEObject Type="Embed" ProgID="Equation.3" ShapeID="_x0000_i1025" DrawAspect="Content" ObjectID="_1581156534" r:id="rId12"/>
+                <o:OLEObject Type="Embed" ProgID="Equation.3" ShapeID="_x0000_i1025" DrawAspect="Content" ObjectID="_1581505432" r:id="rId12"/>
               </w:object>
             </w:r>
             <w:r>
@@ -32170,7 +32199,7 @@
 </file>
 
 <file path=customXml/itemProps1.xml><?xml version="1.0" encoding="utf-8"?>
-<ds:datastoreItem xmlns:ds="http://schemas.openxmlformats.org/officeDocument/2006/customXml" ds:itemID="{1818C9E9-DF36-43D7-93C1-57B8FEC7CA6B}">
+<ds:datastoreItem xmlns:ds="http://schemas.openxmlformats.org/officeDocument/2006/customXml" ds:itemID="{F7497751-1A80-4B3D-B837-4E8CEDF53A73}">
   <ds:schemaRefs>
     <ds:schemaRef ds:uri="http://schemas.openxmlformats.org/officeDocument/2006/bibliography"/>
   </ds:schemaRefs>

</xml_diff>